<commit_message>
Reports Docs - rework on the Presentation - write Summary 500 words
</commit_message>
<xml_diff>
--- a/Subjective Questions/Assignment Subjective Questions.docx
+++ b/Subjective Questions/Assignment Subjective Questions.docx
@@ -1,97 +1,628 @@
 
 <file path=word/document.xml><?xml version="1.0" encoding="utf-8"?>
-<w:document xmlns:wpc="http://schemas.microsoft.com/office/word/2010/wordprocessingCanvas" xmlns:cx="http://schemas.microsoft.com/office/drawing/2014/chartex" xmlns:cx1="http://schemas.microsoft.com/office/drawing/2015/9/8/chartex" xmlns:cx2="http://schemas.microsoft.com/office/drawing/2015/10/21/chartex" xmlns:cx3="http://schemas.microsoft.com/office/drawing/2016/5/9/chartex" xmlns:cx4="http://schemas.microsoft.com/office/drawing/2016/5/10/chartex" xmlns:cx5="http://schemas.microsoft.com/office/drawing/2016/5/11/chartex" xmlns:cx6="http://schemas.microsoft.com/office/drawing/2016/5/12/chartex" xmlns:cx7="http://schemas.microsoft.com/office/drawing/2016/5/13/chartex" xmlns:cx8="http://schemas.microsoft.com/office/drawing/2016/5/14/chartex" xmlns:mc="http://schemas.openxmlformats.org/markup-compatibility/2006" xmlns:aink="http://schemas.microsoft.com/office/drawing/2016/ink" xmlns:am3d="http://schemas.microsoft.com/office/drawing/2017/model3d" xmlns:o="urn:schemas-microsoft-com:office:office" xmlns:r="http://schemas.openxmlformats.org/officeDocument/2006/relationships" xmlns:m="http://schemas.openxmlformats.org/officeDocument/2006/math" xmlns:v="urn:schemas-microsoft-com:vml" xmlns:wp14="http://schemas.microsoft.com/office/word/2010/wordprocessingDrawing" xmlns:wp="http://schemas.openxmlformats.org/drawingml/2006/wordprocessingDrawing" xmlns:w10="urn:schemas-microsoft-com:office:word" xmlns:w="http://schemas.openxmlformats.org/wordprocessingml/2006/main" xmlns:w14="http://schemas.microsoft.com/office/word/2010/wordml" xmlns:w15="http://schemas.microsoft.com/office/word/2012/wordml" xmlns:w16cid="http://schemas.microsoft.com/office/word/2016/wordml/cid" xmlns:w16se="http://schemas.microsoft.com/office/word/2015/wordml/symex" xmlns:wpg="http://schemas.microsoft.com/office/word/2010/wordprocessingGroup" xmlns:wpi="http://schemas.microsoft.com/office/word/2010/wordprocessingInk" xmlns:wne="http://schemas.microsoft.com/office/word/2006/wordml" xmlns:wps="http://schemas.microsoft.com/office/word/2010/wordprocessingShape" mc:Ignorable="w14 w15 w16se w16cid wp14">
+<w:document xmlns:wpc="http://schemas.microsoft.com/office/word/2010/wordprocessingCanvas" xmlns:cx="http://schemas.microsoft.com/office/drawing/2014/chartex" xmlns:cx1="http://schemas.microsoft.com/office/drawing/2015/9/8/chartex" xmlns:cx2="http://schemas.microsoft.com/office/drawing/2015/10/21/chartex" xmlns:cx3="http://schemas.microsoft.com/office/drawing/2016/5/9/chartex" xmlns:cx4="http://schemas.microsoft.com/office/drawing/2016/5/10/chartex" xmlns:cx5="http://schemas.microsoft.com/office/drawing/2016/5/11/chartex" xmlns:cx6="http://schemas.microsoft.com/office/drawing/2016/5/12/chartex" xmlns:cx7="http://schemas.microsoft.com/office/drawing/2016/5/13/chartex" xmlns:cx8="http://schemas.microsoft.com/office/drawing/2016/5/14/chartex" xmlns:mc="http://schemas.openxmlformats.org/markup-compatibility/2006" xmlns:aink="http://schemas.microsoft.com/office/drawing/2016/ink" xmlns:am3d="http://schemas.microsoft.com/office/drawing/2017/model3d" xmlns:o="urn:schemas-microsoft-com:office:office" xmlns:oel="http://schemas.microsoft.com/office/2019/extlst" xmlns:r="http://schemas.openxmlformats.org/officeDocument/2006/relationships" xmlns:m="http://schemas.openxmlformats.org/officeDocument/2006/math" xmlns:v="urn:schemas-microsoft-com:vml" xmlns:wp14="http://schemas.microsoft.com/office/word/2010/wordprocessingDrawing" xmlns:wp="http://schemas.openxmlformats.org/drawingml/2006/wordprocessingDrawing" xmlns:w10="urn:schemas-microsoft-com:office:word" xmlns:w="http://schemas.openxmlformats.org/wordprocessingml/2006/main" xmlns:w14="http://schemas.microsoft.com/office/word/2010/wordml" xmlns:w15="http://schemas.microsoft.com/office/word/2012/wordml" xmlns:w16cex="http://schemas.microsoft.com/office/word/2018/wordml/cex" xmlns:w16cid="http://schemas.microsoft.com/office/word/2016/wordml/cid" xmlns:w16="http://schemas.microsoft.com/office/word/2018/wordml" xmlns:w16du="http://schemas.microsoft.com/office/word/2023/wordml/word16du" xmlns:w16sdtdh="http://schemas.microsoft.com/office/word/2020/wordml/sdtdatahash" xmlns:w16se="http://schemas.microsoft.com/office/word/2015/wordml/symex" xmlns:wpg="http://schemas.microsoft.com/office/word/2010/wordprocessingGroup" xmlns:wpi="http://schemas.microsoft.com/office/word/2010/wordprocessingInk" xmlns:wne="http://schemas.microsoft.com/office/word/2006/wordml" xmlns:wps="http://schemas.microsoft.com/office/word/2010/wordprocessingShape" mc:Ignorable="w14 w15 w16se w16cid w16 w16cex w16sdtdh w16du wp14">
   <w:body>
     <w:p>
       <w:pPr>
+        <w:pStyle w:val="Heading2"/>
         <w:numPr>
           <w:ilvl w:val="0"/>
-          <w:numId w:val="1"/>
+          <w:numId w:val="2"/>
         </w:numPr>
-      </w:pPr>
-      <w:r>
+        <w:rPr>
+          <w:rFonts w:asciiTheme="minorHAnsi" w:hAnsiTheme="minorHAnsi"/>
+          <w:sz w:val="28"/>
+          <w:szCs w:val="28"/>
+        </w:rPr>
+      </w:pPr>
+      <w:r>
+        <w:rPr>
+          <w:rFonts w:asciiTheme="minorHAnsi" w:hAnsiTheme="minorHAnsi"/>
+          <w:sz w:val="28"/>
+          <w:szCs w:val="28"/>
+        </w:rPr>
         <w:t>Which are the top three variables in your model which contribute most towards the probability of a lead getting converted?</w:t>
-      </w:r>
-      <w:r>
-        <w:br/>
       </w:r>
     </w:p>
     <w:p>
       <w:pPr>
+        <w:ind w:left="360"/>
+        <w:rPr>
+          <w:rFonts w:asciiTheme="minorHAnsi" w:hAnsiTheme="minorHAnsi"/>
+          <w:sz w:val="28"/>
+          <w:szCs w:val="28"/>
+        </w:rPr>
+      </w:pPr>
+      <w:r>
+        <w:rPr>
+          <w:rFonts w:asciiTheme="minorHAnsi" w:hAnsiTheme="minorHAnsi"/>
+          <w:sz w:val="28"/>
+          <w:szCs w:val="28"/>
+        </w:rPr>
+        <w:t>The top 3 variables in my model that contribute most towards the probability of a lead getting converted, can be identified based on their coefficient. Based on the coefficient of the features in the model ‘lrm2’, the top 3 impactful features are:</w:t>
+      </w:r>
+    </w:p>
+    <w:p>
+      <w:pPr>
+        <w:pStyle w:val="ListParagraph"/>
         <w:numPr>
           <w:ilvl w:val="0"/>
-          <w:numId w:val="1"/>
+          <w:numId w:val="3"/>
         </w:numPr>
-      </w:pPr>
-      <w:r>
-        <w:t>What are the top 3 categorical/dummy variables in the model which should be focused the most on in order to increase the probability of lead conversion?</w:t>
+        <w:rPr>
+          <w:rFonts w:asciiTheme="minorHAnsi" w:hAnsiTheme="minorHAnsi"/>
+          <w:sz w:val="28"/>
+          <w:szCs w:val="28"/>
+        </w:rPr>
+      </w:pPr>
+      <w:r>
+        <w:rPr>
+          <w:rFonts w:asciiTheme="minorHAnsi" w:hAnsiTheme="minorHAnsi"/>
+          <w:sz w:val="28"/>
+          <w:szCs w:val="28"/>
+        </w:rPr>
+        <w:t xml:space="preserve">Tags_Will revert after reading the email - with a positive </w:t>
+      </w:r>
+      <w:proofErr w:type="spellStart"/>
+      <w:r>
+        <w:rPr>
+          <w:rFonts w:asciiTheme="minorHAnsi" w:hAnsiTheme="minorHAnsi"/>
+          <w:sz w:val="28"/>
+          <w:szCs w:val="28"/>
+        </w:rPr>
+        <w:t>coef</w:t>
+      </w:r>
+      <w:proofErr w:type="spellEnd"/>
+      <w:r>
+        <w:rPr>
+          <w:rFonts w:asciiTheme="minorHAnsi" w:hAnsiTheme="minorHAnsi"/>
+          <w:sz w:val="28"/>
+          <w:szCs w:val="28"/>
+        </w:rPr>
+        <w:t xml:space="preserve"> of 4.06 - indicates whether the status of the lead is “Will revert after reading the email”</w:t>
       </w:r>
     </w:p>
-    <w:p/>
     <w:p>
       <w:pPr>
+        <w:pStyle w:val="ListParagraph"/>
         <w:numPr>
           <w:ilvl w:val="0"/>
-          <w:numId w:val="1"/>
+          <w:numId w:val="3"/>
         </w:numPr>
-      </w:pPr>
-      <w:r>
-        <w:t>X Education has a period of 2 months every year during which they hire some interns. The sales team</w:t>
-      </w:r>
-      <w:proofErr w:type="gramStart"/>
-      <w:r>
-        <w:t>, in particular, has</w:t>
-      </w:r>
-      <w:proofErr w:type="gramEnd"/>
-      <w:r>
-        <w:t xml:space="preserve"> around 10 interns allotted to them. </w:t>
-      </w:r>
-      <w:proofErr w:type="gramStart"/>
-      <w:r>
-        <w:t>So</w:t>
-      </w:r>
-      <w:proofErr w:type="gramEnd"/>
-      <w:r>
-        <w:t xml:space="preserve"> during this phase, they wish to make the lead conversion more aggressive. </w:t>
-      </w:r>
-      <w:proofErr w:type="gramStart"/>
-      <w:r>
-        <w:t>So</w:t>
-      </w:r>
-      <w:proofErr w:type="gramEnd"/>
-      <w:r>
-        <w:t xml:space="preserve"> they want almost all of the potential leads (i.e. the customers who have been predicted as 1 by the model) to be converted and hence, want to make phone calls to as much of such people as possible. Suggest a good strategy they should employ at this stage.</w:t>
-      </w:r>
-      <w:r>
-        <w:br/>
+        <w:rPr>
+          <w:rFonts w:asciiTheme="minorHAnsi" w:hAnsiTheme="minorHAnsi"/>
+          <w:sz w:val="28"/>
+          <w:szCs w:val="28"/>
+        </w:rPr>
+      </w:pPr>
+      <w:r>
+        <w:rPr>
+          <w:rFonts w:asciiTheme="minorHAnsi" w:hAnsiTheme="minorHAnsi"/>
+          <w:sz w:val="28"/>
+          <w:szCs w:val="28"/>
+        </w:rPr>
+        <w:t xml:space="preserve">Lead </w:t>
+      </w:r>
+      <w:proofErr w:type="spellStart"/>
+      <w:r>
+        <w:rPr>
+          <w:rFonts w:asciiTheme="minorHAnsi" w:hAnsiTheme="minorHAnsi"/>
+          <w:sz w:val="28"/>
+          <w:szCs w:val="28"/>
+        </w:rPr>
+        <w:t>Origin_Lead</w:t>
+      </w:r>
+      <w:proofErr w:type="spellEnd"/>
+      <w:r>
+        <w:rPr>
+          <w:rFonts w:asciiTheme="minorHAnsi" w:hAnsiTheme="minorHAnsi"/>
+          <w:sz w:val="28"/>
+          <w:szCs w:val="28"/>
+        </w:rPr>
+        <w:t xml:space="preserve"> Add Form - with a positive </w:t>
+      </w:r>
+      <w:proofErr w:type="spellStart"/>
+      <w:r>
+        <w:rPr>
+          <w:rFonts w:asciiTheme="minorHAnsi" w:hAnsiTheme="minorHAnsi"/>
+          <w:sz w:val="28"/>
+          <w:szCs w:val="28"/>
+        </w:rPr>
+        <w:t>coef</w:t>
+      </w:r>
+      <w:proofErr w:type="spellEnd"/>
+      <w:r>
+        <w:rPr>
+          <w:rFonts w:asciiTheme="minorHAnsi" w:hAnsiTheme="minorHAnsi"/>
+          <w:sz w:val="28"/>
+          <w:szCs w:val="28"/>
+        </w:rPr>
+        <w:t xml:space="preserve"> of 2.97 - indicates whether the origin identifier of the lead is “Lead Add Form”</w:t>
       </w:r>
     </w:p>
     <w:p>
       <w:pPr>
+        <w:pStyle w:val="ListParagraph"/>
         <w:numPr>
           <w:ilvl w:val="0"/>
-          <w:numId w:val="1"/>
+          <w:numId w:val="3"/>
         </w:numPr>
-      </w:pPr>
-      <w:r>
+        <w:rPr>
+          <w:rFonts w:asciiTheme="minorHAnsi" w:hAnsiTheme="minorHAnsi"/>
+          <w:sz w:val="28"/>
+          <w:szCs w:val="28"/>
+        </w:rPr>
+      </w:pPr>
+      <w:r>
+        <w:rPr>
+          <w:rFonts w:asciiTheme="minorHAnsi" w:hAnsiTheme="minorHAnsi"/>
+          <w:sz w:val="28"/>
+          <w:szCs w:val="28"/>
+        </w:rPr>
+        <w:t xml:space="preserve">Search - with a positive </w:t>
+      </w:r>
+      <w:proofErr w:type="spellStart"/>
+      <w:r>
+        <w:rPr>
+          <w:rFonts w:asciiTheme="minorHAnsi" w:hAnsiTheme="minorHAnsi"/>
+          <w:sz w:val="28"/>
+          <w:szCs w:val="28"/>
+        </w:rPr>
+        <w:t>coef</w:t>
+      </w:r>
+      <w:proofErr w:type="spellEnd"/>
+      <w:r>
+        <w:rPr>
+          <w:rFonts w:asciiTheme="minorHAnsi" w:hAnsiTheme="minorHAnsi"/>
+          <w:sz w:val="28"/>
+          <w:szCs w:val="28"/>
+        </w:rPr>
+        <w:t xml:space="preserve"> of 2.63 - indicates whether the lead had seen the ad in Search</w:t>
+      </w:r>
+    </w:p>
+    <w:p>
+      <w:pPr>
+        <w:rPr>
+          <w:rFonts w:asciiTheme="minorHAnsi" w:hAnsiTheme="minorHAnsi"/>
+          <w:sz w:val="28"/>
+          <w:szCs w:val="28"/>
+        </w:rPr>
+      </w:pPr>
+    </w:p>
+    <w:p>
+      <w:pPr>
+        <w:pStyle w:val="Heading2"/>
+        <w:numPr>
+          <w:ilvl w:val="0"/>
+          <w:numId w:val="2"/>
+        </w:numPr>
+        <w:rPr>
+          <w:rFonts w:asciiTheme="minorHAnsi" w:hAnsiTheme="minorHAnsi"/>
+          <w:sz w:val="28"/>
+          <w:szCs w:val="28"/>
+        </w:rPr>
+      </w:pPr>
+      <w:r>
+        <w:rPr>
+          <w:rFonts w:asciiTheme="minorHAnsi" w:hAnsiTheme="minorHAnsi"/>
+          <w:sz w:val="28"/>
+          <w:szCs w:val="28"/>
+        </w:rPr>
+        <w:t xml:space="preserve">What are the top 3 categorical/dummy variables in the model which should be focused the most on </w:t>
+      </w:r>
+      <w:proofErr w:type="gramStart"/>
+      <w:r>
+        <w:rPr>
+          <w:rFonts w:asciiTheme="minorHAnsi" w:hAnsiTheme="minorHAnsi"/>
+          <w:sz w:val="28"/>
+          <w:szCs w:val="28"/>
+        </w:rPr>
+        <w:t>in order to</w:t>
+      </w:r>
+      <w:proofErr w:type="gramEnd"/>
+      <w:r>
+        <w:rPr>
+          <w:rFonts w:asciiTheme="minorHAnsi" w:hAnsiTheme="minorHAnsi"/>
+          <w:sz w:val="28"/>
+          <w:szCs w:val="28"/>
+        </w:rPr>
+        <w:t xml:space="preserve"> increase the probability of lead conversion?</w:t>
+      </w:r>
+    </w:p>
+    <w:p>
+      <w:pPr>
+        <w:rPr>
+          <w:rFonts w:asciiTheme="minorHAnsi" w:hAnsiTheme="minorHAnsi"/>
+          <w:sz w:val="28"/>
+          <w:szCs w:val="28"/>
+        </w:rPr>
+      </w:pPr>
+      <w:r>
+        <w:rPr>
+          <w:rFonts w:asciiTheme="minorHAnsi" w:hAnsiTheme="minorHAnsi"/>
+          <w:sz w:val="28"/>
+          <w:szCs w:val="28"/>
+        </w:rPr>
+        <w:t>For the top 3 categorical/dummy variables, we have:</w:t>
+      </w:r>
+    </w:p>
+    <w:p>
+      <w:pPr>
+        <w:pStyle w:val="ListParagraph"/>
+        <w:numPr>
+          <w:ilvl w:val="0"/>
+          <w:numId w:val="4"/>
+        </w:numPr>
+        <w:rPr>
+          <w:rFonts w:asciiTheme="minorHAnsi" w:hAnsiTheme="minorHAnsi"/>
+          <w:sz w:val="28"/>
+          <w:szCs w:val="28"/>
+        </w:rPr>
+      </w:pPr>
+      <w:r>
+        <w:rPr>
+          <w:rFonts w:asciiTheme="minorHAnsi" w:hAnsiTheme="minorHAnsi"/>
+          <w:sz w:val="28"/>
+          <w:szCs w:val="28"/>
+        </w:rPr>
+        <w:t>Tags_Will revert after reading the email</w:t>
+      </w:r>
+    </w:p>
+    <w:p>
+      <w:pPr>
+        <w:pStyle w:val="ListParagraph"/>
+        <w:numPr>
+          <w:ilvl w:val="0"/>
+          <w:numId w:val="4"/>
+        </w:numPr>
+        <w:rPr>
+          <w:rFonts w:asciiTheme="minorHAnsi" w:hAnsiTheme="minorHAnsi"/>
+          <w:sz w:val="28"/>
+          <w:szCs w:val="28"/>
+        </w:rPr>
+      </w:pPr>
+      <w:r>
+        <w:rPr>
+          <w:rFonts w:asciiTheme="minorHAnsi" w:hAnsiTheme="minorHAnsi"/>
+          <w:sz w:val="28"/>
+          <w:szCs w:val="28"/>
+        </w:rPr>
+        <w:t xml:space="preserve">Lead </w:t>
+      </w:r>
+      <w:proofErr w:type="spellStart"/>
+      <w:r>
+        <w:rPr>
+          <w:rFonts w:asciiTheme="minorHAnsi" w:hAnsiTheme="minorHAnsi"/>
+          <w:sz w:val="28"/>
+          <w:szCs w:val="28"/>
+        </w:rPr>
+        <w:t>Origin_Lead</w:t>
+      </w:r>
+      <w:proofErr w:type="spellEnd"/>
+      <w:r>
+        <w:rPr>
+          <w:rFonts w:asciiTheme="minorHAnsi" w:hAnsiTheme="minorHAnsi"/>
+          <w:sz w:val="28"/>
+          <w:szCs w:val="28"/>
+        </w:rPr>
+        <w:t xml:space="preserve"> Add Form</w:t>
+      </w:r>
+    </w:p>
+    <w:p>
+      <w:pPr>
+        <w:pStyle w:val="ListParagraph"/>
+        <w:numPr>
+          <w:ilvl w:val="0"/>
+          <w:numId w:val="4"/>
+        </w:numPr>
+        <w:rPr>
+          <w:rFonts w:asciiTheme="minorHAnsi" w:hAnsiTheme="minorHAnsi"/>
+          <w:sz w:val="28"/>
+          <w:szCs w:val="28"/>
+        </w:rPr>
+      </w:pPr>
+      <w:r>
+        <w:rPr>
+          <w:rFonts w:asciiTheme="minorHAnsi" w:hAnsiTheme="minorHAnsi"/>
+          <w:sz w:val="28"/>
+          <w:szCs w:val="28"/>
+        </w:rPr>
+        <w:t xml:space="preserve">Last Notable </w:t>
+      </w:r>
+      <w:proofErr w:type="spellStart"/>
+      <w:r>
+        <w:rPr>
+          <w:rFonts w:asciiTheme="minorHAnsi" w:hAnsiTheme="minorHAnsi"/>
+          <w:sz w:val="28"/>
+          <w:szCs w:val="28"/>
+        </w:rPr>
+        <w:t>Activity_SMS</w:t>
+      </w:r>
+      <w:proofErr w:type="spellEnd"/>
+      <w:r>
+        <w:rPr>
+          <w:rFonts w:asciiTheme="minorHAnsi" w:hAnsiTheme="minorHAnsi"/>
+          <w:sz w:val="28"/>
+          <w:szCs w:val="28"/>
+        </w:rPr>
+        <w:t xml:space="preserve"> Sent - with a positive </w:t>
+      </w:r>
+      <w:proofErr w:type="spellStart"/>
+      <w:r>
+        <w:rPr>
+          <w:rFonts w:asciiTheme="minorHAnsi" w:hAnsiTheme="minorHAnsi"/>
+          <w:sz w:val="28"/>
+          <w:szCs w:val="28"/>
+        </w:rPr>
+        <w:t>coef</w:t>
+      </w:r>
+      <w:proofErr w:type="spellEnd"/>
+      <w:r>
+        <w:rPr>
+          <w:rFonts w:asciiTheme="minorHAnsi" w:hAnsiTheme="minorHAnsi"/>
+          <w:sz w:val="28"/>
+          <w:szCs w:val="28"/>
+        </w:rPr>
+        <w:t xml:space="preserve"> of 2.01 - indicates whether the last notable </w:t>
+      </w:r>
+      <w:proofErr w:type="spellStart"/>
+      <w:r>
+        <w:rPr>
+          <w:rFonts w:asciiTheme="minorHAnsi" w:hAnsiTheme="minorHAnsi"/>
+          <w:sz w:val="28"/>
+          <w:szCs w:val="28"/>
+        </w:rPr>
+        <w:t>acitivity</w:t>
+      </w:r>
+      <w:proofErr w:type="spellEnd"/>
+      <w:r>
+        <w:rPr>
+          <w:rFonts w:asciiTheme="minorHAnsi" w:hAnsiTheme="minorHAnsi"/>
+          <w:sz w:val="28"/>
+          <w:szCs w:val="28"/>
+        </w:rPr>
+        <w:t xml:space="preserve"> performed by the lead is “SMS Sent”</w:t>
+      </w:r>
+    </w:p>
+    <w:p>
+      <w:pPr>
+        <w:rPr>
+          <w:rFonts w:asciiTheme="minorHAnsi" w:hAnsiTheme="minorHAnsi"/>
+          <w:sz w:val="28"/>
+          <w:szCs w:val="28"/>
+        </w:rPr>
+      </w:pPr>
+      <w:r>
+        <w:rPr>
+          <w:rFonts w:asciiTheme="minorHAnsi" w:hAnsiTheme="minorHAnsi"/>
+          <w:sz w:val="28"/>
+          <w:szCs w:val="28"/>
+        </w:rPr>
+        <w:t xml:space="preserve"> </w:t>
+      </w:r>
+    </w:p>
+    <w:p>
+      <w:pPr>
+        <w:pStyle w:val="Heading2"/>
+        <w:numPr>
+          <w:ilvl w:val="0"/>
+          <w:numId w:val="2"/>
+        </w:numPr>
+        <w:rPr>
+          <w:rFonts w:asciiTheme="minorHAnsi" w:hAnsiTheme="minorHAnsi"/>
+          <w:sz w:val="28"/>
+          <w:szCs w:val="28"/>
+        </w:rPr>
+      </w:pPr>
+      <w:r>
+        <w:rPr>
+          <w:rFonts w:asciiTheme="minorHAnsi" w:hAnsiTheme="minorHAnsi"/>
+          <w:sz w:val="28"/>
+          <w:szCs w:val="28"/>
+        </w:rPr>
+        <w:lastRenderedPageBreak/>
+        <w:t>X Education has a period of 2 months every year during which they hire some interns. The sales team</w:t>
+      </w:r>
+      <w:proofErr w:type="gramStart"/>
+      <w:r>
+        <w:rPr>
+          <w:rFonts w:asciiTheme="minorHAnsi" w:hAnsiTheme="minorHAnsi"/>
+          <w:sz w:val="28"/>
+          <w:szCs w:val="28"/>
+        </w:rPr>
+        <w:t>, in particular, has</w:t>
+      </w:r>
+      <w:proofErr w:type="gramEnd"/>
+      <w:r>
+        <w:rPr>
+          <w:rFonts w:asciiTheme="minorHAnsi" w:hAnsiTheme="minorHAnsi"/>
+          <w:sz w:val="28"/>
+          <w:szCs w:val="28"/>
+        </w:rPr>
+        <w:t xml:space="preserve"> around 10 interns allotted to them. </w:t>
+      </w:r>
+      <w:proofErr w:type="gramStart"/>
+      <w:r>
+        <w:rPr>
+          <w:rFonts w:asciiTheme="minorHAnsi" w:hAnsiTheme="minorHAnsi"/>
+          <w:sz w:val="28"/>
+          <w:szCs w:val="28"/>
+        </w:rPr>
+        <w:t>So</w:t>
+      </w:r>
+      <w:proofErr w:type="gramEnd"/>
+      <w:r>
+        <w:rPr>
+          <w:rFonts w:asciiTheme="minorHAnsi" w:hAnsiTheme="minorHAnsi"/>
+          <w:sz w:val="28"/>
+          <w:szCs w:val="28"/>
+        </w:rPr>
+        <w:t xml:space="preserve"> during this phase, they wish to make the lead conversion more aggressive. </w:t>
+      </w:r>
+      <w:proofErr w:type="gramStart"/>
+      <w:r>
+        <w:rPr>
+          <w:rFonts w:asciiTheme="minorHAnsi" w:hAnsiTheme="minorHAnsi"/>
+          <w:sz w:val="28"/>
+          <w:szCs w:val="28"/>
+        </w:rPr>
+        <w:t>So</w:t>
+      </w:r>
+      <w:proofErr w:type="gramEnd"/>
+      <w:r>
+        <w:rPr>
+          <w:rFonts w:asciiTheme="minorHAnsi" w:hAnsiTheme="minorHAnsi"/>
+          <w:sz w:val="28"/>
+          <w:szCs w:val="28"/>
+        </w:rPr>
+        <w:t xml:space="preserve"> they want almost all of the potential leads (i.e. the customers who have been predicted as 1 by the model) to be converted and hence, want to make phone calls to as </w:t>
+      </w:r>
+      <w:proofErr w:type="gramStart"/>
+      <w:r>
+        <w:rPr>
+          <w:rFonts w:asciiTheme="minorHAnsi" w:hAnsiTheme="minorHAnsi"/>
+          <w:sz w:val="28"/>
+          <w:szCs w:val="28"/>
+        </w:rPr>
+        <w:t>much</w:t>
+      </w:r>
+      <w:proofErr w:type="gramEnd"/>
+      <w:r>
+        <w:rPr>
+          <w:rFonts w:asciiTheme="minorHAnsi" w:hAnsiTheme="minorHAnsi"/>
+          <w:sz w:val="28"/>
+          <w:szCs w:val="28"/>
+        </w:rPr>
+        <w:t xml:space="preserve"> of such people as possible. Suggest a good strategy they should employ at this stage.</w:t>
+      </w:r>
+    </w:p>
+    <w:p>
+      <w:pPr>
+        <w:rPr>
+          <w:rFonts w:asciiTheme="minorHAnsi" w:hAnsiTheme="minorHAnsi"/>
+          <w:sz w:val="28"/>
+          <w:szCs w:val="28"/>
+        </w:rPr>
+      </w:pPr>
+      <w:r>
+        <w:rPr>
+          <w:rFonts w:asciiTheme="minorHAnsi" w:hAnsiTheme="minorHAnsi"/>
+          <w:sz w:val="28"/>
+          <w:szCs w:val="28"/>
+        </w:rPr>
+        <w:t xml:space="preserve">If X Education wants to make fall calls to as </w:t>
+      </w:r>
+      <w:proofErr w:type="gramStart"/>
+      <w:r>
+        <w:rPr>
+          <w:rFonts w:asciiTheme="minorHAnsi" w:hAnsiTheme="minorHAnsi"/>
+          <w:sz w:val="28"/>
+          <w:szCs w:val="28"/>
+        </w:rPr>
+        <w:t>much of</w:t>
+      </w:r>
+      <w:proofErr w:type="gramEnd"/>
+      <w:r>
+        <w:rPr>
+          <w:rFonts w:asciiTheme="minorHAnsi" w:hAnsiTheme="minorHAnsi"/>
+          <w:sz w:val="28"/>
+          <w:szCs w:val="28"/>
+        </w:rPr>
+        <w:t xml:space="preserve"> potential leads as possible, and the has the resources to do so, by hiring some interns, then as their Data Analyst, we can lower the cut-off threshold, from 0.28 to 0.25, 0.20 or even less. This will allow the model to increase its sensitivity, thus increasing the change of an Actual Converted Lead predicted as a Converted Lead, to over 90%</w:t>
+      </w:r>
+    </w:p>
+    <w:p>
+      <w:pPr>
+        <w:rPr>
+          <w:rFonts w:asciiTheme="minorHAnsi" w:hAnsiTheme="minorHAnsi"/>
+          <w:sz w:val="28"/>
+          <w:szCs w:val="28"/>
+        </w:rPr>
+      </w:pPr>
+    </w:p>
+    <w:p>
+      <w:pPr>
+        <w:pStyle w:val="Heading2"/>
+        <w:numPr>
+          <w:ilvl w:val="0"/>
+          <w:numId w:val="2"/>
+        </w:numPr>
+        <w:rPr>
+          <w:rFonts w:asciiTheme="minorHAnsi" w:hAnsiTheme="minorHAnsi"/>
+          <w:sz w:val="28"/>
+          <w:szCs w:val="28"/>
+        </w:rPr>
+      </w:pPr>
+      <w:r>
+        <w:rPr>
+          <w:rFonts w:asciiTheme="minorHAnsi" w:hAnsiTheme="minorHAnsi"/>
+          <w:sz w:val="28"/>
+          <w:szCs w:val="28"/>
+        </w:rPr>
         <w:t xml:space="preserve">Similarly, at times, the company reaches its target for a quarter before the deadline. During this time, the company wants the sales team to focus on some new work as well. </w:t>
       </w:r>
       <w:proofErr w:type="gramStart"/>
       <w:r>
+        <w:rPr>
+          <w:rFonts w:asciiTheme="minorHAnsi" w:hAnsiTheme="minorHAnsi"/>
+          <w:sz w:val="28"/>
+          <w:szCs w:val="28"/>
+        </w:rPr>
         <w:t>So</w:t>
       </w:r>
       <w:proofErr w:type="gramEnd"/>
       <w:r>
-        <w:t xml:space="preserve"> during this time, the company’s aim is to not make phone calls unless it’s extremely necessary, i.e. they want to minimi</w:t>
-      </w:r>
-      <w:r>
-        <w:t>z</w:t>
-      </w:r>
-      <w:bookmarkStart w:id="0" w:name="_GoBack"/>
-      <w:bookmarkEnd w:id="0"/>
-      <w:r>
-        <w:t>e the rate of useless phone calls. Suggest a strategy they should employ at this stage.</w:t>
-      </w:r>
+        <w:rPr>
+          <w:rFonts w:asciiTheme="minorHAnsi" w:hAnsiTheme="minorHAnsi"/>
+          <w:sz w:val="28"/>
+          <w:szCs w:val="28"/>
+        </w:rPr>
+        <w:t xml:space="preserve"> during this time, the company’s aim is </w:t>
+      </w:r>
+      <w:proofErr w:type="gramStart"/>
+      <w:r>
+        <w:rPr>
+          <w:rFonts w:asciiTheme="minorHAnsi" w:hAnsiTheme="minorHAnsi"/>
+          <w:sz w:val="28"/>
+          <w:szCs w:val="28"/>
+        </w:rPr>
+        <w:t>to not</w:t>
+      </w:r>
+      <w:proofErr w:type="gramEnd"/>
+      <w:r>
+        <w:rPr>
+          <w:rFonts w:asciiTheme="minorHAnsi" w:hAnsiTheme="minorHAnsi"/>
+          <w:sz w:val="28"/>
+          <w:szCs w:val="28"/>
+        </w:rPr>
+        <w:t xml:space="preserve"> make phone calls unless it’s extremely necessary, i.e. they want to minimize the rate of useless phone calls. Suggest a strategy they should employ at this stage.</w:t>
+      </w:r>
+    </w:p>
+    <w:p>
+      <w:pPr>
+        <w:rPr>
+          <w:rFonts w:asciiTheme="minorHAnsi" w:hAnsiTheme="minorHAnsi"/>
+          <w:sz w:val="28"/>
+          <w:szCs w:val="28"/>
+        </w:rPr>
+      </w:pPr>
+      <w:r>
+        <w:rPr>
+          <w:rFonts w:asciiTheme="minorHAnsi" w:hAnsiTheme="minorHAnsi"/>
+          <w:sz w:val="28"/>
+          <w:szCs w:val="28"/>
+        </w:rPr>
+        <w:t>By contrast, if we don’t want to ring up the wrong one (the one that wouldn’t convert), then we can increase the cut-off threshold, from 0.28 to 0.35, 0.40 or even more. This will allow the model to its precision, thus increasing the change of an Actual Not Converted Lead predicted as a Not Converted Lead, to over 90%</w:t>
+      </w:r>
+    </w:p>
+    <w:p>
+      <w:pPr>
+        <w:rPr>
+          <w:rFonts w:asciiTheme="minorHAnsi" w:hAnsiTheme="minorHAnsi"/>
+          <w:sz w:val="28"/>
+          <w:szCs w:val="28"/>
+        </w:rPr>
+      </w:pPr>
     </w:p>
     <w:sectPr>
       <w:pgSz w:w="12240" w:h="15840"/>
@@ -104,8 +635,323 @@
 </file>
 
 <file path=word/numbering.xml><?xml version="1.0" encoding="utf-8"?>
-<w:numbering xmlns:wpc="http://schemas.microsoft.com/office/word/2010/wordprocessingCanvas" xmlns:cx="http://schemas.microsoft.com/office/drawing/2014/chartex" xmlns:cx1="http://schemas.microsoft.com/office/drawing/2015/9/8/chartex" xmlns:cx2="http://schemas.microsoft.com/office/drawing/2015/10/21/chartex" xmlns:cx3="http://schemas.microsoft.com/office/drawing/2016/5/9/chartex" xmlns:cx4="http://schemas.microsoft.com/office/drawing/2016/5/10/chartex" xmlns:cx5="http://schemas.microsoft.com/office/drawing/2016/5/11/chartex" xmlns:cx6="http://schemas.microsoft.com/office/drawing/2016/5/12/chartex" xmlns:cx7="http://schemas.microsoft.com/office/drawing/2016/5/13/chartex" xmlns:cx8="http://schemas.microsoft.com/office/drawing/2016/5/14/chartex" xmlns:mc="http://schemas.openxmlformats.org/markup-compatibility/2006" xmlns:aink="http://schemas.microsoft.com/office/drawing/2016/ink" xmlns:am3d="http://schemas.microsoft.com/office/drawing/2017/model3d" xmlns:o="urn:schemas-microsoft-com:office:office" xmlns:r="http://schemas.openxmlformats.org/officeDocument/2006/relationships" xmlns:m="http://schemas.openxmlformats.org/officeDocument/2006/math" xmlns:v="urn:schemas-microsoft-com:vml" xmlns:wp14="http://schemas.microsoft.com/office/word/2010/wordprocessingDrawing" xmlns:wp="http://schemas.openxmlformats.org/drawingml/2006/wordprocessingDrawing" xmlns:w10="urn:schemas-microsoft-com:office:word" xmlns:w="http://schemas.openxmlformats.org/wordprocessingml/2006/main" xmlns:w14="http://schemas.microsoft.com/office/word/2010/wordml" xmlns:w15="http://schemas.microsoft.com/office/word/2012/wordml" xmlns:w16cid="http://schemas.microsoft.com/office/word/2016/wordml/cid" xmlns:w16se="http://schemas.microsoft.com/office/word/2015/wordml/symex" xmlns:wpg="http://schemas.microsoft.com/office/word/2010/wordprocessingGroup" xmlns:wpi="http://schemas.microsoft.com/office/word/2010/wordprocessingInk" xmlns:wne="http://schemas.microsoft.com/office/word/2006/wordml" xmlns:wps="http://schemas.microsoft.com/office/word/2010/wordprocessingShape" mc:Ignorable="w14 w15 w16se w16cid wp14">
+<w:numbering xmlns:wpc="http://schemas.microsoft.com/office/word/2010/wordprocessingCanvas" xmlns:cx="http://schemas.microsoft.com/office/drawing/2014/chartex" xmlns:cx1="http://schemas.microsoft.com/office/drawing/2015/9/8/chartex" xmlns:cx2="http://schemas.microsoft.com/office/drawing/2015/10/21/chartex" xmlns:cx3="http://schemas.microsoft.com/office/drawing/2016/5/9/chartex" xmlns:cx4="http://schemas.microsoft.com/office/drawing/2016/5/10/chartex" xmlns:cx5="http://schemas.microsoft.com/office/drawing/2016/5/11/chartex" xmlns:cx6="http://schemas.microsoft.com/office/drawing/2016/5/12/chartex" xmlns:cx7="http://schemas.microsoft.com/office/drawing/2016/5/13/chartex" xmlns:cx8="http://schemas.microsoft.com/office/drawing/2016/5/14/chartex" xmlns:mc="http://schemas.openxmlformats.org/markup-compatibility/2006" xmlns:aink="http://schemas.microsoft.com/office/drawing/2016/ink" xmlns:am3d="http://schemas.microsoft.com/office/drawing/2017/model3d" xmlns:o="urn:schemas-microsoft-com:office:office" xmlns:oel="http://schemas.microsoft.com/office/2019/extlst" xmlns:r="http://schemas.openxmlformats.org/officeDocument/2006/relationships" xmlns:m="http://schemas.openxmlformats.org/officeDocument/2006/math" xmlns:v="urn:schemas-microsoft-com:vml" xmlns:wp14="http://schemas.microsoft.com/office/word/2010/wordprocessingDrawing" xmlns:wp="http://schemas.openxmlformats.org/drawingml/2006/wordprocessingDrawing" xmlns:w10="urn:schemas-microsoft-com:office:word" xmlns:w="http://schemas.openxmlformats.org/wordprocessingml/2006/main" xmlns:w14="http://schemas.microsoft.com/office/word/2010/wordml" xmlns:w15="http://schemas.microsoft.com/office/word/2012/wordml" xmlns:w16cex="http://schemas.microsoft.com/office/word/2018/wordml/cex" xmlns:w16cid="http://schemas.microsoft.com/office/word/2016/wordml/cid" xmlns:w16="http://schemas.microsoft.com/office/word/2018/wordml" xmlns:w16du="http://schemas.microsoft.com/office/word/2023/wordml/word16du" xmlns:w16sdtdh="http://schemas.microsoft.com/office/word/2020/wordml/sdtdatahash" xmlns:w16se="http://schemas.microsoft.com/office/word/2015/wordml/symex" xmlns:wpg="http://schemas.microsoft.com/office/word/2010/wordprocessingGroup" xmlns:wpi="http://schemas.microsoft.com/office/word/2010/wordprocessingInk" xmlns:wne="http://schemas.microsoft.com/office/word/2006/wordml" xmlns:wps="http://schemas.microsoft.com/office/word/2010/wordprocessingShape" mc:Ignorable="w14 w15 w16se w16cid w16 w16cex w16sdtdh w16du wp14">
   <w:abstractNum w:abstractNumId="0" w15:restartNumberingAfterBreak="0">
+    <w:nsid w:val="13BB3142"/>
+    <w:multiLevelType w:val="hybridMultilevel"/>
+    <w:tmpl w:val="661A735C"/>
+    <w:lvl w:ilvl="0" w:tplc="0809000F">
+      <w:start w:val="1"/>
+      <w:numFmt w:val="decimal"/>
+      <w:lvlText w:val="%1."/>
+      <w:lvlJc w:val="left"/>
+      <w:pPr>
+        <w:ind w:left="720" w:hanging="360"/>
+      </w:pPr>
+      <w:rPr>
+        <w:rFonts w:hint="default"/>
+      </w:rPr>
+    </w:lvl>
+    <w:lvl w:ilvl="1" w:tplc="08090019" w:tentative="1">
+      <w:start w:val="1"/>
+      <w:numFmt w:val="lowerLetter"/>
+      <w:lvlText w:val="%2."/>
+      <w:lvlJc w:val="left"/>
+      <w:pPr>
+        <w:ind w:left="1440" w:hanging="360"/>
+      </w:pPr>
+    </w:lvl>
+    <w:lvl w:ilvl="2" w:tplc="0809001B" w:tentative="1">
+      <w:start w:val="1"/>
+      <w:numFmt w:val="lowerRoman"/>
+      <w:lvlText w:val="%3."/>
+      <w:lvlJc w:val="right"/>
+      <w:pPr>
+        <w:ind w:left="2160" w:hanging="180"/>
+      </w:pPr>
+    </w:lvl>
+    <w:lvl w:ilvl="3" w:tplc="0809000F" w:tentative="1">
+      <w:start w:val="1"/>
+      <w:numFmt w:val="decimal"/>
+      <w:lvlText w:val="%4."/>
+      <w:lvlJc w:val="left"/>
+      <w:pPr>
+        <w:ind w:left="2880" w:hanging="360"/>
+      </w:pPr>
+    </w:lvl>
+    <w:lvl w:ilvl="4" w:tplc="08090019" w:tentative="1">
+      <w:start w:val="1"/>
+      <w:numFmt w:val="lowerLetter"/>
+      <w:lvlText w:val="%5."/>
+      <w:lvlJc w:val="left"/>
+      <w:pPr>
+        <w:ind w:left="3600" w:hanging="360"/>
+      </w:pPr>
+    </w:lvl>
+    <w:lvl w:ilvl="5" w:tplc="0809001B" w:tentative="1">
+      <w:start w:val="1"/>
+      <w:numFmt w:val="lowerRoman"/>
+      <w:lvlText w:val="%6."/>
+      <w:lvlJc w:val="right"/>
+      <w:pPr>
+        <w:ind w:left="4320" w:hanging="180"/>
+      </w:pPr>
+    </w:lvl>
+    <w:lvl w:ilvl="6" w:tplc="0809000F" w:tentative="1">
+      <w:start w:val="1"/>
+      <w:numFmt w:val="decimal"/>
+      <w:lvlText w:val="%7."/>
+      <w:lvlJc w:val="left"/>
+      <w:pPr>
+        <w:ind w:left="5040" w:hanging="360"/>
+      </w:pPr>
+    </w:lvl>
+    <w:lvl w:ilvl="7" w:tplc="08090019" w:tentative="1">
+      <w:start w:val="1"/>
+      <w:numFmt w:val="lowerLetter"/>
+      <w:lvlText w:val="%8."/>
+      <w:lvlJc w:val="left"/>
+      <w:pPr>
+        <w:ind w:left="5760" w:hanging="360"/>
+      </w:pPr>
+    </w:lvl>
+    <w:lvl w:ilvl="8" w:tplc="0809001B" w:tentative="1">
+      <w:start w:val="1"/>
+      <w:numFmt w:val="lowerRoman"/>
+      <w:lvlText w:val="%9."/>
+      <w:lvlJc w:val="right"/>
+      <w:pPr>
+        <w:ind w:left="6480" w:hanging="180"/>
+      </w:pPr>
+    </w:lvl>
+  </w:abstractNum>
+  <w:abstractNum w:abstractNumId="1" w15:restartNumberingAfterBreak="0">
+    <w:nsid w:val="6B8810B9"/>
+    <w:multiLevelType w:val="hybridMultilevel"/>
+    <w:tmpl w:val="5EDCA59E"/>
+    <w:lvl w:ilvl="0" w:tplc="08090001">
+      <w:start w:val="1"/>
+      <w:numFmt w:val="bullet"/>
+      <w:lvlText w:val=""/>
+      <w:lvlJc w:val="left"/>
+      <w:pPr>
+        <w:ind w:left="720" w:hanging="360"/>
+      </w:pPr>
+      <w:rPr>
+        <w:rFonts w:ascii="Symbol" w:hAnsi="Symbol" w:hint="default"/>
+      </w:rPr>
+    </w:lvl>
+    <w:lvl w:ilvl="1" w:tplc="08090003" w:tentative="1">
+      <w:start w:val="1"/>
+      <w:numFmt w:val="bullet"/>
+      <w:lvlText w:val="o"/>
+      <w:lvlJc w:val="left"/>
+      <w:pPr>
+        <w:ind w:left="1440" w:hanging="360"/>
+      </w:pPr>
+      <w:rPr>
+        <w:rFonts w:ascii="Courier New" w:hAnsi="Courier New" w:cs="Courier New" w:hint="default"/>
+      </w:rPr>
+    </w:lvl>
+    <w:lvl w:ilvl="2" w:tplc="08090005" w:tentative="1">
+      <w:start w:val="1"/>
+      <w:numFmt w:val="bullet"/>
+      <w:lvlText w:val=""/>
+      <w:lvlJc w:val="left"/>
+      <w:pPr>
+        <w:ind w:left="2160" w:hanging="360"/>
+      </w:pPr>
+      <w:rPr>
+        <w:rFonts w:ascii="Wingdings" w:hAnsi="Wingdings" w:hint="default"/>
+      </w:rPr>
+    </w:lvl>
+    <w:lvl w:ilvl="3" w:tplc="08090001" w:tentative="1">
+      <w:start w:val="1"/>
+      <w:numFmt w:val="bullet"/>
+      <w:lvlText w:val=""/>
+      <w:lvlJc w:val="left"/>
+      <w:pPr>
+        <w:ind w:left="2880" w:hanging="360"/>
+      </w:pPr>
+      <w:rPr>
+        <w:rFonts w:ascii="Symbol" w:hAnsi="Symbol" w:hint="default"/>
+      </w:rPr>
+    </w:lvl>
+    <w:lvl w:ilvl="4" w:tplc="08090003" w:tentative="1">
+      <w:start w:val="1"/>
+      <w:numFmt w:val="bullet"/>
+      <w:lvlText w:val="o"/>
+      <w:lvlJc w:val="left"/>
+      <w:pPr>
+        <w:ind w:left="3600" w:hanging="360"/>
+      </w:pPr>
+      <w:rPr>
+        <w:rFonts w:ascii="Courier New" w:hAnsi="Courier New" w:cs="Courier New" w:hint="default"/>
+      </w:rPr>
+    </w:lvl>
+    <w:lvl w:ilvl="5" w:tplc="08090005" w:tentative="1">
+      <w:start w:val="1"/>
+      <w:numFmt w:val="bullet"/>
+      <w:lvlText w:val=""/>
+      <w:lvlJc w:val="left"/>
+      <w:pPr>
+        <w:ind w:left="4320" w:hanging="360"/>
+      </w:pPr>
+      <w:rPr>
+        <w:rFonts w:ascii="Wingdings" w:hAnsi="Wingdings" w:hint="default"/>
+      </w:rPr>
+    </w:lvl>
+    <w:lvl w:ilvl="6" w:tplc="08090001" w:tentative="1">
+      <w:start w:val="1"/>
+      <w:numFmt w:val="bullet"/>
+      <w:lvlText w:val=""/>
+      <w:lvlJc w:val="left"/>
+      <w:pPr>
+        <w:ind w:left="5040" w:hanging="360"/>
+      </w:pPr>
+      <w:rPr>
+        <w:rFonts w:ascii="Symbol" w:hAnsi="Symbol" w:hint="default"/>
+      </w:rPr>
+    </w:lvl>
+    <w:lvl w:ilvl="7" w:tplc="08090003" w:tentative="1">
+      <w:start w:val="1"/>
+      <w:numFmt w:val="bullet"/>
+      <w:lvlText w:val="o"/>
+      <w:lvlJc w:val="left"/>
+      <w:pPr>
+        <w:ind w:left="5760" w:hanging="360"/>
+      </w:pPr>
+      <w:rPr>
+        <w:rFonts w:ascii="Courier New" w:hAnsi="Courier New" w:cs="Courier New" w:hint="default"/>
+      </w:rPr>
+    </w:lvl>
+    <w:lvl w:ilvl="8" w:tplc="08090005" w:tentative="1">
+      <w:start w:val="1"/>
+      <w:numFmt w:val="bullet"/>
+      <w:lvlText w:val=""/>
+      <w:lvlJc w:val="left"/>
+      <w:pPr>
+        <w:ind w:left="6480" w:hanging="360"/>
+      </w:pPr>
+      <w:rPr>
+        <w:rFonts w:ascii="Wingdings" w:hAnsi="Wingdings" w:hint="default"/>
+      </w:rPr>
+    </w:lvl>
+  </w:abstractNum>
+  <w:abstractNum w:abstractNumId="2" w15:restartNumberingAfterBreak="0">
+    <w:nsid w:val="76892BD4"/>
+    <w:multiLevelType w:val="hybridMultilevel"/>
+    <w:tmpl w:val="5A7229DC"/>
+    <w:lvl w:ilvl="0" w:tplc="08090001">
+      <w:start w:val="1"/>
+      <w:numFmt w:val="bullet"/>
+      <w:lvlText w:val=""/>
+      <w:lvlJc w:val="left"/>
+      <w:pPr>
+        <w:ind w:left="720" w:hanging="360"/>
+      </w:pPr>
+      <w:rPr>
+        <w:rFonts w:ascii="Symbol" w:hAnsi="Symbol" w:hint="default"/>
+      </w:rPr>
+    </w:lvl>
+    <w:lvl w:ilvl="1" w:tplc="08090003" w:tentative="1">
+      <w:start w:val="1"/>
+      <w:numFmt w:val="bullet"/>
+      <w:lvlText w:val="o"/>
+      <w:lvlJc w:val="left"/>
+      <w:pPr>
+        <w:ind w:left="1440" w:hanging="360"/>
+      </w:pPr>
+      <w:rPr>
+        <w:rFonts w:ascii="Courier New" w:hAnsi="Courier New" w:cs="Courier New" w:hint="default"/>
+      </w:rPr>
+    </w:lvl>
+    <w:lvl w:ilvl="2" w:tplc="08090005" w:tentative="1">
+      <w:start w:val="1"/>
+      <w:numFmt w:val="bullet"/>
+      <w:lvlText w:val=""/>
+      <w:lvlJc w:val="left"/>
+      <w:pPr>
+        <w:ind w:left="2160" w:hanging="360"/>
+      </w:pPr>
+      <w:rPr>
+        <w:rFonts w:ascii="Wingdings" w:hAnsi="Wingdings" w:hint="default"/>
+      </w:rPr>
+    </w:lvl>
+    <w:lvl w:ilvl="3" w:tplc="08090001" w:tentative="1">
+      <w:start w:val="1"/>
+      <w:numFmt w:val="bullet"/>
+      <w:lvlText w:val=""/>
+      <w:lvlJc w:val="left"/>
+      <w:pPr>
+        <w:ind w:left="2880" w:hanging="360"/>
+      </w:pPr>
+      <w:rPr>
+        <w:rFonts w:ascii="Symbol" w:hAnsi="Symbol" w:hint="default"/>
+      </w:rPr>
+    </w:lvl>
+    <w:lvl w:ilvl="4" w:tplc="08090003" w:tentative="1">
+      <w:start w:val="1"/>
+      <w:numFmt w:val="bullet"/>
+      <w:lvlText w:val="o"/>
+      <w:lvlJc w:val="left"/>
+      <w:pPr>
+        <w:ind w:left="3600" w:hanging="360"/>
+      </w:pPr>
+      <w:rPr>
+        <w:rFonts w:ascii="Courier New" w:hAnsi="Courier New" w:cs="Courier New" w:hint="default"/>
+      </w:rPr>
+    </w:lvl>
+    <w:lvl w:ilvl="5" w:tplc="08090005" w:tentative="1">
+      <w:start w:val="1"/>
+      <w:numFmt w:val="bullet"/>
+      <w:lvlText w:val=""/>
+      <w:lvlJc w:val="left"/>
+      <w:pPr>
+        <w:ind w:left="4320" w:hanging="360"/>
+      </w:pPr>
+      <w:rPr>
+        <w:rFonts w:ascii="Wingdings" w:hAnsi="Wingdings" w:hint="default"/>
+      </w:rPr>
+    </w:lvl>
+    <w:lvl w:ilvl="6" w:tplc="08090001" w:tentative="1">
+      <w:start w:val="1"/>
+      <w:numFmt w:val="bullet"/>
+      <w:lvlText w:val=""/>
+      <w:lvlJc w:val="left"/>
+      <w:pPr>
+        <w:ind w:left="5040" w:hanging="360"/>
+      </w:pPr>
+      <w:rPr>
+        <w:rFonts w:ascii="Symbol" w:hAnsi="Symbol" w:hint="default"/>
+      </w:rPr>
+    </w:lvl>
+    <w:lvl w:ilvl="7" w:tplc="08090003" w:tentative="1">
+      <w:start w:val="1"/>
+      <w:numFmt w:val="bullet"/>
+      <w:lvlText w:val="o"/>
+      <w:lvlJc w:val="left"/>
+      <w:pPr>
+        <w:ind w:left="5760" w:hanging="360"/>
+      </w:pPr>
+      <w:rPr>
+        <w:rFonts w:ascii="Courier New" w:hAnsi="Courier New" w:cs="Courier New" w:hint="default"/>
+      </w:rPr>
+    </w:lvl>
+    <w:lvl w:ilvl="8" w:tplc="08090005" w:tentative="1">
+      <w:start w:val="1"/>
+      <w:numFmt w:val="bullet"/>
+      <w:lvlText w:val=""/>
+      <w:lvlJc w:val="left"/>
+      <w:pPr>
+        <w:ind w:left="6480" w:hanging="360"/>
+      </w:pPr>
+      <w:rPr>
+        <w:rFonts w:ascii="Wingdings" w:hAnsi="Wingdings" w:hint="default"/>
+      </w:rPr>
+    </w:lvl>
+  </w:abstractNum>
+  <w:abstractNum w:abstractNumId="3" w15:restartNumberingAfterBreak="0">
     <w:nsid w:val="7BF37681"/>
     <w:multiLevelType w:val="multilevel"/>
     <w:tmpl w:val="EB7A45C0"/>
@@ -218,14 +1064,23 @@
       </w:rPr>
     </w:lvl>
   </w:abstractNum>
-  <w:num w:numId="1">
+  <w:num w:numId="1" w16cid:durableId="1948468825">
+    <w:abstractNumId w:val="3"/>
+  </w:num>
+  <w:num w:numId="2" w16cid:durableId="492842681">
     <w:abstractNumId w:val="0"/>
+  </w:num>
+  <w:num w:numId="3" w16cid:durableId="1928077680">
+    <w:abstractNumId w:val="1"/>
+  </w:num>
+  <w:num w:numId="4" w16cid:durableId="1291980012">
+    <w:abstractNumId w:val="2"/>
   </w:num>
 </w:numbering>
 </file>
 
 <file path=word/styles.xml><?xml version="1.0" encoding="utf-8"?>
-<w:styles xmlns:mc="http://schemas.openxmlformats.org/markup-compatibility/2006" xmlns:r="http://schemas.openxmlformats.org/officeDocument/2006/relationships" xmlns:w="http://schemas.openxmlformats.org/wordprocessingml/2006/main" xmlns:w14="http://schemas.microsoft.com/office/word/2010/wordml" xmlns:w15="http://schemas.microsoft.com/office/word/2012/wordml" xmlns:w16cid="http://schemas.microsoft.com/office/word/2016/wordml/cid" xmlns:w16se="http://schemas.microsoft.com/office/word/2015/wordml/symex" mc:Ignorable="w14 w15 w16se w16cid">
+<w:styles xmlns:mc="http://schemas.openxmlformats.org/markup-compatibility/2006" xmlns:r="http://schemas.openxmlformats.org/officeDocument/2006/relationships" xmlns:w="http://schemas.openxmlformats.org/wordprocessingml/2006/main" xmlns:w14="http://schemas.microsoft.com/office/word/2010/wordml" xmlns:w15="http://schemas.microsoft.com/office/word/2012/wordml" xmlns:w16cex="http://schemas.microsoft.com/office/word/2018/wordml/cex" xmlns:w16cid="http://schemas.microsoft.com/office/word/2016/wordml/cid" xmlns:w16="http://schemas.microsoft.com/office/word/2018/wordml" xmlns:w16du="http://schemas.microsoft.com/office/word/2023/wordml/word16du" xmlns:w16sdtdh="http://schemas.microsoft.com/office/word/2020/wordml/sdtdatahash" xmlns:w16se="http://schemas.microsoft.com/office/word/2015/wordml/symex" mc:Ignorable="w14 w15 w16se w16cid w16 w16cex w16sdtdh w16du">
   <w:docDefaults>
     <w:rPrDefault>
       <w:rPr>
@@ -241,7 +1096,7 @@
       </w:pPr>
     </w:pPrDefault>
   </w:docDefaults>
-  <w:latentStyles w:defLockedState="0" w:defUIPriority="99" w:defSemiHidden="0" w:defUnhideWhenUsed="0" w:defQFormat="0" w:count="375">
+  <w:latentStyles w:defLockedState="0" w:defUIPriority="99" w:defSemiHidden="0" w:defUnhideWhenUsed="0" w:defQFormat="0" w:count="376">
     <w:lsdException w:name="Normal" w:uiPriority="0" w:qFormat="1"/>
     <w:lsdException w:name="heading 1" w:uiPriority="9" w:qFormat="1"/>
     <w:lsdException w:name="heading 2" w:semiHidden="1" w:uiPriority="9" w:unhideWhenUsed="1" w:qFormat="1"/>
@@ -617,6 +1472,7 @@
     <w:lsdException w:name="Smart Hyperlink" w:semiHidden="1" w:unhideWhenUsed="1"/>
     <w:lsdException w:name="Hashtag" w:semiHidden="1" w:unhideWhenUsed="1"/>
     <w:lsdException w:name="Unresolved Mention" w:semiHidden="1" w:unhideWhenUsed="1"/>
+    <w:lsdException w:name="Smart Link" w:semiHidden="1" w:unhideWhenUsed="1"/>
   </w:latentStyles>
   <w:style w:type="paragraph" w:default="1" w:styleId="Normal">
     <w:name w:val="Normal"/>
@@ -644,9 +1500,9 @@
     <w:basedOn w:val="Normal"/>
     <w:next w:val="Normal"/>
     <w:uiPriority w:val="9"/>
-    <w:semiHidden/>
     <w:unhideWhenUsed/>
     <w:qFormat/>
+    <w:rsid w:val="006241CC"/>
     <w:pPr>
       <w:keepNext/>
       <w:keepLines/>
@@ -654,6 +1510,7 @@
       <w:outlineLvl w:val="1"/>
     </w:pPr>
     <w:rPr>
+      <w:b/>
       <w:sz w:val="32"/>
       <w:szCs w:val="32"/>
     </w:rPr>
@@ -794,6 +1651,17 @@
       <w:sz w:val="30"/>
       <w:szCs w:val="30"/>
     </w:rPr>
+  </w:style>
+  <w:style w:type="paragraph" w:styleId="ListParagraph">
+    <w:name w:val="List Paragraph"/>
+    <w:basedOn w:val="Normal"/>
+    <w:uiPriority w:val="34"/>
+    <w:qFormat/>
+    <w:rsid w:val="006241CC"/>
+    <w:pPr>
+      <w:ind w:left="720"/>
+      <w:contextualSpacing/>
+    </w:pPr>
   </w:style>
 </w:styles>
 </file>

</xml_diff>